<commit_message>
Task 3, Personal Branding
</commit_message>
<xml_diff>
--- a/Careerhack/Copia de _TOP SKILLS_ - Careerhack.docx
+++ b/Careerhack/Copia de _TOP SKILLS_ - Careerhack.docx
@@ -377,25 +377,14 @@
                 <w:szCs w:val="20"/>
               </w:rPr>
             </w:pPr>
-            <w:proofErr w:type="spellStart"/>
-            <w:r>
-              <w:rPr>
-                <w:rFonts w:ascii="Montserrat" w:eastAsia="Montserrat" w:hAnsi="Montserrat" w:cs="Montserrat"/>
-                <w:i/>
-                <w:sz w:val="20"/>
-                <w:szCs w:val="20"/>
-              </w:rPr>
-              <w:t>Summarising</w:t>
-            </w:r>
-            <w:proofErr w:type="spellEnd"/>
-            <w:r>
-              <w:rPr>
-                <w:rFonts w:ascii="Montserrat" w:eastAsia="Montserrat" w:hAnsi="Montserrat" w:cs="Montserrat"/>
-                <w:i/>
-                <w:sz w:val="20"/>
-                <w:szCs w:val="20"/>
-              </w:rPr>
-              <w:t xml:space="preserve"> &amp; formatting information</w:t>
+            <w:r>
+              <w:rPr>
+                <w:rFonts w:ascii="Montserrat" w:eastAsia="Montserrat" w:hAnsi="Montserrat" w:cs="Montserrat"/>
+                <w:i/>
+                <w:sz w:val="20"/>
+                <w:szCs w:val="20"/>
+              </w:rPr>
+              <w:t>Summarising &amp; formatting information</w:t>
             </w:r>
           </w:p>
         </w:tc>
@@ -1649,21 +1638,12 @@
                 <w:b/>
               </w:rPr>
             </w:pPr>
-            <w:proofErr w:type="spellStart"/>
             <w:r>
               <w:rPr>
                 <w:rFonts w:ascii="Montserrat" w:eastAsia="Montserrat" w:hAnsi="Montserrat" w:cs="Montserrat"/>
                 <w:b/>
               </w:rPr>
-              <w:t>Organisation</w:t>
-            </w:r>
-            <w:proofErr w:type="spellEnd"/>
-            <w:r>
-              <w:rPr>
-                <w:rFonts w:ascii="Montserrat" w:eastAsia="Montserrat" w:hAnsi="Montserrat" w:cs="Montserrat"/>
-                <w:b/>
-              </w:rPr>
-              <w:t xml:space="preserve"> Management: Working one-on-one &amp; in a group</w:t>
+              <w:t>Organisation Management: Working one-on-one &amp; in a group</w:t>
             </w:r>
           </w:p>
         </w:tc>
@@ -1862,6 +1842,14 @@
                 <w:szCs w:val="20"/>
               </w:rPr>
             </w:pPr>
+            <w:r>
+              <w:rPr>
+                <w:rFonts w:ascii="Montserrat" w:eastAsia="Montserrat" w:hAnsi="Montserrat" w:cs="Montserrat"/>
+                <w:sz w:val="20"/>
+                <w:szCs w:val="20"/>
+              </w:rPr>
+              <w:t>x</w:t>
+            </w:r>
           </w:p>
         </w:tc>
       </w:tr>
@@ -1954,14 +1942,6 @@
                 <w:szCs w:val="20"/>
               </w:rPr>
             </w:pPr>
-            <w:r>
-              <w:rPr>
-                <w:rFonts w:ascii="Montserrat" w:eastAsia="Montserrat" w:hAnsi="Montserrat" w:cs="Montserrat"/>
-                <w:sz w:val="20"/>
-                <w:szCs w:val="20"/>
-              </w:rPr>
-              <w:t>x</w:t>
-            </w:r>
           </w:p>
         </w:tc>
       </w:tr>
@@ -2623,25 +2603,14 @@
                 <w:szCs w:val="20"/>
               </w:rPr>
             </w:pPr>
-            <w:proofErr w:type="spellStart"/>
-            <w:r>
-              <w:rPr>
-                <w:rFonts w:ascii="Montserrat" w:eastAsia="Montserrat" w:hAnsi="Montserrat" w:cs="Montserrat"/>
-                <w:i/>
-                <w:sz w:val="20"/>
-                <w:szCs w:val="20"/>
-              </w:rPr>
-              <w:t>Organising</w:t>
-            </w:r>
-            <w:proofErr w:type="spellEnd"/>
-            <w:r>
-              <w:rPr>
-                <w:rFonts w:ascii="Montserrat" w:eastAsia="Montserrat" w:hAnsi="Montserrat" w:cs="Montserrat"/>
-                <w:i/>
-                <w:sz w:val="20"/>
-                <w:szCs w:val="20"/>
-              </w:rPr>
-              <w:t xml:space="preserve"> projects &amp; activities</w:t>
+            <w:r>
+              <w:rPr>
+                <w:rFonts w:ascii="Montserrat" w:eastAsia="Montserrat" w:hAnsi="Montserrat" w:cs="Montserrat"/>
+                <w:i/>
+                <w:sz w:val="20"/>
+                <w:szCs w:val="20"/>
+              </w:rPr>
+              <w:t>Organising projects &amp; activities</w:t>
             </w:r>
           </w:p>
         </w:tc>
@@ -3319,25 +3288,14 @@
                 <w:szCs w:val="20"/>
               </w:rPr>
             </w:pPr>
-            <w:proofErr w:type="spellStart"/>
-            <w:r>
-              <w:rPr>
-                <w:rFonts w:ascii="Montserrat" w:eastAsia="Montserrat" w:hAnsi="Montserrat" w:cs="Montserrat"/>
-                <w:i/>
-                <w:sz w:val="20"/>
-                <w:szCs w:val="20"/>
-              </w:rPr>
-              <w:t>Analysing</w:t>
-            </w:r>
-            <w:proofErr w:type="spellEnd"/>
-            <w:r>
-              <w:rPr>
-                <w:rFonts w:ascii="Montserrat" w:eastAsia="Montserrat" w:hAnsi="Montserrat" w:cs="Montserrat"/>
-                <w:i/>
-                <w:sz w:val="20"/>
-                <w:szCs w:val="20"/>
-              </w:rPr>
-              <w:t xml:space="preserve"> ideas &amp; data</w:t>
+            <w:r>
+              <w:rPr>
+                <w:rFonts w:ascii="Montserrat" w:eastAsia="Montserrat" w:hAnsi="Montserrat" w:cs="Montserrat"/>
+                <w:i/>
+                <w:sz w:val="20"/>
+                <w:szCs w:val="20"/>
+              </w:rPr>
+              <w:t>Analysing ideas &amp; data</w:t>
             </w:r>
           </w:p>
         </w:tc>
@@ -5605,19 +5563,8 @@
                 <w:sz w:val="20"/>
                 <w:szCs w:val="20"/>
               </w:rPr>
-              <w:t xml:space="preserve">Doing physical/manual </w:t>
-            </w:r>
-            <w:proofErr w:type="spellStart"/>
-            <w:r>
-              <w:rPr>
-                <w:rFonts w:ascii="Montserrat" w:eastAsia="Montserrat" w:hAnsi="Montserrat" w:cs="Montserrat"/>
-                <w:i/>
-                <w:sz w:val="20"/>
-                <w:szCs w:val="20"/>
-              </w:rPr>
-              <w:t>labour</w:t>
-            </w:r>
-            <w:proofErr w:type="spellEnd"/>
+              <w:t>Doing physical/manual labour</w:t>
+            </w:r>
           </w:p>
         </w:tc>
         <w:tc>
@@ -6538,23 +6485,7 @@
                 <w:rFonts w:ascii="Montserrat" w:eastAsia="Montserrat" w:hAnsi="Montserrat" w:cs="Montserrat"/>
                 <w:b/>
               </w:rPr>
-              <w:t xml:space="preserve">Information Management: </w:t>
-            </w:r>
-            <w:proofErr w:type="spellStart"/>
-            <w:r>
-              <w:rPr>
-                <w:rFonts w:ascii="Montserrat" w:eastAsia="Montserrat" w:hAnsi="Montserrat" w:cs="Montserrat"/>
-                <w:b/>
-              </w:rPr>
-              <w:t>Analysing</w:t>
-            </w:r>
-            <w:proofErr w:type="spellEnd"/>
-            <w:r>
-              <w:rPr>
-                <w:rFonts w:ascii="Montserrat" w:eastAsia="Montserrat" w:hAnsi="Montserrat" w:cs="Montserrat"/>
-                <w:b/>
-              </w:rPr>
-              <w:t xml:space="preserve"> ideas and information</w:t>
+              <w:t>Information Management: Analysing ideas and information</w:t>
             </w:r>
           </w:p>
         </w:tc>
@@ -6772,25 +6703,14 @@
                 <w:szCs w:val="20"/>
               </w:rPr>
             </w:pPr>
-            <w:proofErr w:type="spellStart"/>
-            <w:r>
-              <w:rPr>
-                <w:rFonts w:ascii="Montserrat" w:eastAsia="Montserrat" w:hAnsi="Montserrat" w:cs="Montserrat"/>
-                <w:i/>
-                <w:sz w:val="20"/>
-                <w:szCs w:val="20"/>
-              </w:rPr>
-              <w:t>Organising</w:t>
-            </w:r>
-            <w:proofErr w:type="spellEnd"/>
-            <w:r>
-              <w:rPr>
-                <w:rFonts w:ascii="Montserrat" w:eastAsia="Montserrat" w:hAnsi="Montserrat" w:cs="Montserrat"/>
-                <w:i/>
-                <w:sz w:val="20"/>
-                <w:szCs w:val="20"/>
-              </w:rPr>
-              <w:t xml:space="preserve"> &amp; managing information </w:t>
+            <w:r>
+              <w:rPr>
+                <w:rFonts w:ascii="Montserrat" w:eastAsia="Montserrat" w:hAnsi="Montserrat" w:cs="Montserrat"/>
+                <w:i/>
+                <w:sz w:val="20"/>
+                <w:szCs w:val="20"/>
+              </w:rPr>
+              <w:t xml:space="preserve">Organising &amp; managing information </w:t>
             </w:r>
           </w:p>
         </w:tc>

</xml_diff>